<commit_message>
db with products added
</commit_message>
<xml_diff>
--- a/Пояснительная записка.docx
+++ b/Пояснительная записка.docx
@@ -1,6 +1,6 @@
 
 <file path=word/document.xml><?xml version="1.0" encoding="utf-8"?>
-<w:document xmlns:wpc="http://schemas.microsoft.com/office/word/2010/wordprocessingCanvas" xmlns:cx="http://schemas.microsoft.com/office/drawing/2014/chartex" xmlns:cx1="http://schemas.microsoft.com/office/drawing/2015/9/8/chartex" xmlns:cx2="http://schemas.microsoft.com/office/drawing/2015/10/21/chartex" xmlns:cx3="http://schemas.microsoft.com/office/drawing/2016/5/9/chartex" xmlns:cx4="http://schemas.microsoft.com/office/drawing/2016/5/10/chartex" xmlns:cx5="http://schemas.microsoft.com/office/drawing/2016/5/11/chartex" xmlns:cx6="http://schemas.microsoft.com/office/drawing/2016/5/12/chartex" xmlns:cx7="http://schemas.microsoft.com/office/drawing/2016/5/13/chartex" xmlns:cx8="http://schemas.microsoft.com/office/drawing/2016/5/14/chartex" xmlns:mc="http://schemas.openxmlformats.org/markup-compatibility/2006" xmlns:aink="http://schemas.microsoft.com/office/drawing/2016/ink" xmlns:am3d="http://schemas.microsoft.com/office/drawing/2017/model3d" xmlns:o="urn:schemas-microsoft-com:office:office" xmlns:r="http://schemas.openxmlformats.org/officeDocument/2006/relationships" xmlns:m="http://schemas.openxmlformats.org/officeDocument/2006/math" xmlns:v="urn:schemas-microsoft-com:vml" xmlns:wp14="http://schemas.microsoft.com/office/word/2010/wordprocessingDrawing" xmlns:wp="http://schemas.openxmlformats.org/drawingml/2006/wordprocessingDrawing" xmlns:w10="urn:schemas-microsoft-com:office:word" xmlns:w="http://schemas.openxmlformats.org/wordprocessingml/2006/main" xmlns:w14="http://schemas.microsoft.com/office/word/2010/wordml" xmlns:w15="http://schemas.microsoft.com/office/word/2012/wordml" xmlns:w16cex="http://schemas.microsoft.com/office/word/2018/wordml/cex" xmlns:w16cid="http://schemas.microsoft.com/office/word/2016/wordml/cid" xmlns:w16="http://schemas.microsoft.com/office/word/2018/wordml" xmlns:w16se="http://schemas.microsoft.com/office/word/2015/wordml/symex" xmlns:wpg="http://schemas.microsoft.com/office/word/2010/wordprocessingGroup" xmlns:wpi="http://schemas.microsoft.com/office/word/2010/wordprocessingInk" xmlns:wne="http://schemas.microsoft.com/office/word/2006/wordml" xmlns:wps="http://schemas.microsoft.com/office/word/2010/wordprocessingShape" mc:Ignorable="w14 w15 w16se w16cid w16 w16cex wp14">
+<w:document xmlns:wpc="http://schemas.microsoft.com/office/word/2010/wordprocessingCanvas" xmlns:cx="http://schemas.microsoft.com/office/drawing/2014/chartex" xmlns:cx1="http://schemas.microsoft.com/office/drawing/2015/9/8/chartex" xmlns:cx2="http://schemas.microsoft.com/office/drawing/2015/10/21/chartex" xmlns:cx3="http://schemas.microsoft.com/office/drawing/2016/5/9/chartex" xmlns:cx4="http://schemas.microsoft.com/office/drawing/2016/5/10/chartex" xmlns:cx5="http://schemas.microsoft.com/office/drawing/2016/5/11/chartex" xmlns:cx6="http://schemas.microsoft.com/office/drawing/2016/5/12/chartex" xmlns:cx7="http://schemas.microsoft.com/office/drawing/2016/5/13/chartex" xmlns:cx8="http://schemas.microsoft.com/office/drawing/2016/5/14/chartex" xmlns:mc="http://schemas.openxmlformats.org/markup-compatibility/2006" xmlns:aink="http://schemas.microsoft.com/office/drawing/2016/ink" xmlns:am3d="http://schemas.microsoft.com/office/drawing/2017/model3d" xmlns:o="urn:schemas-microsoft-com:office:office" xmlns:r="http://schemas.openxmlformats.org/officeDocument/2006/relationships" xmlns:m="http://schemas.openxmlformats.org/officeDocument/2006/math" xmlns:v="urn:schemas-microsoft-com:vml" xmlns:wp14="http://schemas.microsoft.com/office/word/2010/wordprocessingDrawing" xmlns:wp="http://schemas.openxmlformats.org/drawingml/2006/wordprocessingDrawing" xmlns:w10="urn:schemas-microsoft-com:office:word" xmlns:w="http://schemas.openxmlformats.org/wordprocessingml/2006/main" xmlns:w14="http://schemas.microsoft.com/office/word/2010/wordml" xmlns:w15="http://schemas.microsoft.com/office/word/2012/wordml" xmlns:w16cex="http://schemas.microsoft.com/office/word/2018/wordml/cex" xmlns:w16cid="http://schemas.microsoft.com/office/word/2016/wordml/cid" xmlns:w16="http://schemas.microsoft.com/office/word/2018/wordml" xmlns:w16sdtdh="http://schemas.microsoft.com/office/word/2020/wordml/sdtdatahash" xmlns:w16se="http://schemas.microsoft.com/office/word/2015/wordml/symex" xmlns:wpg="http://schemas.microsoft.com/office/word/2010/wordprocessingGroup" xmlns:wpi="http://schemas.microsoft.com/office/word/2010/wordprocessingInk" xmlns:wne="http://schemas.microsoft.com/office/word/2006/wordml" xmlns:wps="http://schemas.microsoft.com/office/word/2010/wordprocessingShape" mc:Ignorable="w14 w15 w16se w16cid w16 w16cex w16sdtdh wp14">
   <w:body>
     <w:p>
       <w:pPr>
@@ -17,19 +17,14 @@
         <w:spacing w:line="240" w:lineRule="auto"/>
       </w:pPr>
       <w:r>
-        <w:t xml:space="preserve">Над проектом будут работать </w:t>
-      </w:r>
-      <w:r>
-        <w:t>Софья Вишневская</w:t>
-      </w:r>
-      <w:r>
-        <w:t xml:space="preserve"> и София Салихова</w:t>
-      </w:r>
-    </w:p>
-    <w:p>
-      <w:pPr>
-        <w:spacing w:line="240" w:lineRule="auto"/>
-      </w:pPr>
+        <w:t>Над проектом буд</w:t>
+      </w:r>
+      <w:r>
+        <w:t>е</w:t>
+      </w:r>
+      <w:r>
+        <w:t>т работать София Салихова</w:t>
+      </w:r>
     </w:p>
     <w:p>
       <w:pPr>
@@ -37,7 +32,7 @@
         <w:ind w:firstLine="708"/>
       </w:pPr>
       <w:r>
-        <w:t xml:space="preserve">Мы хотим </w:t>
+        <w:t xml:space="preserve">Я планирую </w:t>
       </w:r>
       <w:r>
         <w:t>создать</w:t>
@@ -52,28 +47,19 @@
         <w:t xml:space="preserve"> зарегистрироваться. Главной страницей является каталог товаров</w:t>
       </w:r>
       <w:r>
-        <w:t xml:space="preserve"> с их изображением</w:t>
-      </w:r>
-      <w:r>
-        <w:t>, при клике на</w:t>
-      </w:r>
-      <w:r>
-        <w:t xml:space="preserve"> него</w:t>
-      </w:r>
-      <w:r>
-        <w:t xml:space="preserve"> можно перейти на страницу товара, чтобы рассмотреть его поближе, узнать цену и добавить в корзину. В корзине можно посмотреть добавленные в нее товары, убрать товары или увеличить их количество, а также перейти к оформлению заказа. При оформлении пользователь должен заполнить форму, указать личные данные, адрес (возможно будем использовать </w:t>
-      </w:r>
-      <w:r>
-        <w:rPr>
-          <w:lang w:val="en-US"/>
-        </w:rPr>
-        <w:t>API</w:t>
-      </w:r>
-      <w:r>
-        <w:t xml:space="preserve"> </w:t>
-      </w:r>
-      <w:r>
-        <w:t xml:space="preserve">Яндекс карт), а также оплатить заказ. </w:t>
+        <w:t xml:space="preserve"> с </w:t>
+      </w:r>
+      <w:r>
+        <w:t>возможностью каждый добавить в корзину.</w:t>
+      </w:r>
+      <w:r>
+        <w:t xml:space="preserve"> В корзине можно посмотреть добавленные в нее товары, убрать </w:t>
+      </w:r>
+      <w:r>
+        <w:t>их</w:t>
+      </w:r>
+      <w:r>
+        <w:t xml:space="preserve"> или увеличить их количество, а также перейти к оформлению заказа. При оформлении пользователь должен заполнить форму, указать личные данные, адрес. </w:t>
       </w:r>
     </w:p>
     <w:p>
@@ -82,7 +68,13 @@
         <w:ind w:firstLine="708"/>
       </w:pPr>
       <w:r>
-        <w:t>В базе данных мы будем хранить информацию о зарегистрированных пользователях, товарах, корзинах пользователей, заказах</w:t>
+        <w:t>В базе данных мы будем хранить информацию о зарегистрированных пользователях</w:t>
+      </w:r>
+      <w:r>
+        <w:t xml:space="preserve"> и </w:t>
+      </w:r>
+      <w:r>
+        <w:t>товарах</w:t>
       </w:r>
       <w:r>
         <w:t>.</w:t>
@@ -99,7 +91,7 @@
 </file>
 
 <file path=word/styles.xml><?xml version="1.0" encoding="utf-8"?>
-<w:styles xmlns:mc="http://schemas.openxmlformats.org/markup-compatibility/2006" xmlns:r="http://schemas.openxmlformats.org/officeDocument/2006/relationships" xmlns:w="http://schemas.openxmlformats.org/wordprocessingml/2006/main" xmlns:w14="http://schemas.microsoft.com/office/word/2010/wordml" xmlns:w15="http://schemas.microsoft.com/office/word/2012/wordml" xmlns:w16cex="http://schemas.microsoft.com/office/word/2018/wordml/cex" xmlns:w16cid="http://schemas.microsoft.com/office/word/2016/wordml/cid" xmlns:w16="http://schemas.microsoft.com/office/word/2018/wordml" xmlns:w16se="http://schemas.microsoft.com/office/word/2015/wordml/symex" mc:Ignorable="w14 w15 w16se w16cid w16 w16cex">
+<w:styles xmlns:mc="http://schemas.openxmlformats.org/markup-compatibility/2006" xmlns:r="http://schemas.openxmlformats.org/officeDocument/2006/relationships" xmlns:w="http://schemas.openxmlformats.org/wordprocessingml/2006/main" xmlns:w14="http://schemas.microsoft.com/office/word/2010/wordml" xmlns:w15="http://schemas.microsoft.com/office/word/2012/wordml" xmlns:w16cex="http://schemas.microsoft.com/office/word/2018/wordml/cex" xmlns:w16cid="http://schemas.microsoft.com/office/word/2016/wordml/cid" xmlns:w16="http://schemas.microsoft.com/office/word/2018/wordml" xmlns:w16sdtdh="http://schemas.microsoft.com/office/word/2020/wordml/sdtdatahash" xmlns:w16se="http://schemas.microsoft.com/office/word/2015/wordml/symex" mc:Ignorable="w14 w15 w16se w16cid w16 w16cex w16sdtdh">
   <w:docDefaults>
     <w:rPrDefault>
       <w:rPr>

</xml_diff>